<commit_message>
implement basic render part for frontend
</commit_message>
<xml_diff>
--- a/BackendMantra.docx
+++ b/BackendMantra.docx
@@ -146,6 +146,7 @@
                                     <w:alias w:val="Date"/>
                                     <w:tag w:val=""/>
                                     <w:id w:val="-650599894"/>
+                                    <w:showingPlcHdr/>
                                     <w:dataBinding w:prefixMappings="xmlns:ns0='http://schemas.microsoft.com/office/2006/coverPageProps' " w:xpath="/ns0:CoverPageProperties[1]/ns0:PublishDate[1]" w:storeItemID="{55AF091B-3C7A-41E3-B477-F2FDAA23CFDA}"/>
                                     <w:date w:fullDate="2024-05-10T00:00:00Z">
                                       <w:dateFormat w:val="M/d/yyyy"/>
@@ -171,7 +172,7 @@
                                           <w:sz w:val="28"/>
                                           <w:szCs w:val="28"/>
                                         </w:rPr>
-                                        <w:t>5/10/2024</w:t>
+                                        <w:t xml:space="preserve">     </w:t>
                                       </w:r>
                                     </w:p>
                                   </w:sdtContent>
@@ -3458,6 +3459,7 @@
                               <w:alias w:val="Date"/>
                               <w:tag w:val=""/>
                               <w:id w:val="-650599894"/>
+                              <w:showingPlcHdr/>
                               <w:dataBinding w:prefixMappings="xmlns:ns0='http://schemas.microsoft.com/office/2006/coverPageProps' " w:xpath="/ns0:CoverPageProperties[1]/ns0:PublishDate[1]" w:storeItemID="{55AF091B-3C7A-41E3-B477-F2FDAA23CFDA}"/>
                               <w:date w:fullDate="2024-05-10T00:00:00Z">
                                 <w:dateFormat w:val="M/d/yyyy"/>
@@ -3483,7 +3485,7 @@
                                     <w:sz w:val="28"/>
                                     <w:szCs w:val="28"/>
                                   </w:rPr>
-                                  <w:t>5/10/2024</w:t>
+                                  <w:t xml:space="preserve">     </w:t>
                                 </w:r>
                               </w:p>
                             </w:sdtContent>
@@ -4119,7 +4121,25 @@
           <w:szCs w:val="28"/>
         </w:rPr>
         <w:lastRenderedPageBreak/>
-        <w:t>To solve a error like</w:t>
+        <w:t xml:space="preserve">To solve </w:t>
+      </w:r>
+      <w:proofErr w:type="gramStart"/>
+      <w:r>
+        <w:rPr>
+          <w:rFonts w:ascii="High Tower Text" w:hAnsi="High Tower Text"/>
+          <w:sz w:val="28"/>
+          <w:szCs w:val="28"/>
+        </w:rPr>
+        <w:t>a</w:t>
+      </w:r>
+      <w:proofErr w:type="gramEnd"/>
+      <w:r>
+        <w:rPr>
+          <w:rFonts w:ascii="High Tower Text" w:hAnsi="High Tower Text"/>
+          <w:sz w:val="28"/>
+          <w:szCs w:val="28"/>
+        </w:rPr>
+        <w:t xml:space="preserve"> error like</w:t>
       </w:r>
       <w:r>
         <w:rPr>
@@ -4130,6 +4150,7 @@
         <w:t xml:space="preserve"> “Cannot use import statement outside a module” if we use import statement. To prevent this we include a line on “</w:t>
       </w:r>
       <w:proofErr w:type="spellStart"/>
+      <w:proofErr w:type="gramStart"/>
       <w:r>
         <w:rPr>
           <w:rFonts w:ascii="High Tower Text" w:hAnsi="High Tower Text"/>
@@ -4139,6 +4160,7 @@
         <w:t>package.json</w:t>
       </w:r>
       <w:proofErr w:type="spellEnd"/>
+      <w:proofErr w:type="gramEnd"/>
       <w:r>
         <w:rPr>
           <w:rFonts w:ascii="High Tower Text" w:hAnsi="High Tower Text"/>
@@ -4212,23 +4234,76 @@
           <w:sz w:val="28"/>
           <w:szCs w:val="28"/>
         </w:rPr>
-        <w:t>Some popular JavaScript toolchains include:</w:t>
+        <w:t>Some popular JavaScript toolchains include: Gulp, Grunt, and Vite.</w:t>
       </w:r>
+    </w:p>
+    <w:p>
+      <w:pPr>
+        <w:pStyle w:val="ListParagraph"/>
+        <w:ind w:firstLine="720"/>
+        <w:rPr>
+          <w:rFonts w:ascii="High Tower Text" w:hAnsi="High Tower Text"/>
+          <w:sz w:val="28"/>
+          <w:szCs w:val="28"/>
+        </w:rPr>
+      </w:pPr>
+    </w:p>
+    <w:p>
+      <w:pPr>
+        <w:pStyle w:val="ListParagraph"/>
+        <w:numPr>
+          <w:ilvl w:val="0"/>
+          <w:numId w:val="1"/>
+        </w:numPr>
+        <w:rPr>
+          <w:rFonts w:ascii="High Tower Text" w:hAnsi="High Tower Text"/>
+          <w:sz w:val="28"/>
+          <w:szCs w:val="28"/>
+        </w:rPr>
+      </w:pPr>
       <w:r>
         <w:rPr>
           <w:rFonts w:ascii="High Tower Text" w:hAnsi="High Tower Text"/>
           <w:sz w:val="28"/>
           <w:szCs w:val="28"/>
         </w:rPr>
-        <w:t xml:space="preserve"> </w:t>
+        <w:t xml:space="preserve">Axios is far </w:t>
       </w:r>
+      <w:proofErr w:type="gramStart"/>
       <w:r>
         <w:rPr>
           <w:rFonts w:ascii="High Tower Text" w:hAnsi="High Tower Text"/>
           <w:sz w:val="28"/>
           <w:szCs w:val="28"/>
         </w:rPr>
-        <w:t>Gulp, Grunt, and Vite.</w:t>
+        <w:t>more better</w:t>
+      </w:r>
+      <w:proofErr w:type="gramEnd"/>
+      <w:r>
+        <w:rPr>
+          <w:rFonts w:ascii="High Tower Text" w:hAnsi="High Tower Text"/>
+          <w:sz w:val="28"/>
+          <w:szCs w:val="28"/>
+        </w:rPr>
+        <w:t xml:space="preserve"> then normal Fetch for making http request because </w:t>
+      </w:r>
+      <w:proofErr w:type="spellStart"/>
+      <w:r>
+        <w:rPr>
+          <w:rFonts w:ascii="High Tower Text" w:hAnsi="High Tower Text"/>
+          <w:sz w:val="28"/>
+          <w:szCs w:val="28"/>
+        </w:rPr>
+        <w:t>axios</w:t>
+      </w:r>
+      <w:proofErr w:type="spellEnd"/>
+      <w:r>
+        <w:rPr>
+          <w:rFonts w:ascii="High Tower Text" w:hAnsi="High Tower Text"/>
+          <w:sz w:val="28"/>
+          <w:szCs w:val="28"/>
+        </w:rPr>
+        <w:t xml:space="preserve"> has many features in it.</w:t>
       </w:r>
     </w:p>
     <w:sectPr>
@@ -4248,7 +4323,7 @@
   <w:abstractNum w:abstractNumId="0" w15:restartNumberingAfterBreak="0">
     <w:nsid w:val="23176B3F"/>
     <w:multiLevelType w:val="hybridMultilevel"/>
-    <w:tmpl w:val="19D09E06"/>
+    <w:tmpl w:val="FEE07514"/>
     <w:lvl w:ilvl="0" w:tplc="0DF25348">
       <w:start w:val="1"/>
       <w:numFmt w:val="bullet"/>

</xml_diff>

<commit_message>
solve the CORS error wiht proxy
</commit_message>
<xml_diff>
--- a/BackendMantra.docx
+++ b/BackendMantra.docx
@@ -4121,25 +4121,7 @@
           <w:szCs w:val="28"/>
         </w:rPr>
         <w:lastRenderedPageBreak/>
-        <w:t xml:space="preserve">To solve </w:t>
-      </w:r>
-      <w:proofErr w:type="gramStart"/>
-      <w:r>
-        <w:rPr>
-          <w:rFonts w:ascii="High Tower Text" w:hAnsi="High Tower Text"/>
-          <w:sz w:val="28"/>
-          <w:szCs w:val="28"/>
-        </w:rPr>
-        <w:t>a</w:t>
-      </w:r>
-      <w:proofErr w:type="gramEnd"/>
-      <w:r>
-        <w:rPr>
-          <w:rFonts w:ascii="High Tower Text" w:hAnsi="High Tower Text"/>
-          <w:sz w:val="28"/>
-          <w:szCs w:val="28"/>
-        </w:rPr>
-        <w:t xml:space="preserve"> error like</w:t>
+        <w:t>To solve a error like</w:t>
       </w:r>
       <w:r>
         <w:rPr>
@@ -4150,7 +4132,6 @@
         <w:t xml:space="preserve"> “Cannot use import statement outside a module” if we use import statement. To prevent this we include a line on “</w:t>
       </w:r>
       <w:proofErr w:type="spellStart"/>
-      <w:proofErr w:type="gramStart"/>
       <w:r>
         <w:rPr>
           <w:rFonts w:ascii="High Tower Text" w:hAnsi="High Tower Text"/>
@@ -4160,7 +4141,6 @@
         <w:t>package.json</w:t>
       </w:r>
       <w:proofErr w:type="spellEnd"/>
-      <w:proofErr w:type="gramEnd"/>
       <w:r>
         <w:rPr>
           <w:rFonts w:ascii="High Tower Text" w:hAnsi="High Tower Text"/>
@@ -4267,25 +4247,25 @@
           <w:sz w:val="28"/>
           <w:szCs w:val="28"/>
         </w:rPr>
-        <w:t xml:space="preserve">Axios is far </w:t>
+        <w:t xml:space="preserve">Axios is far more better </w:t>
       </w:r>
-      <w:proofErr w:type="gramStart"/>
+      <w:proofErr w:type="spellStart"/>
       <w:r>
         <w:rPr>
           <w:rFonts w:ascii="High Tower Text" w:hAnsi="High Tower Text"/>
           <w:sz w:val="28"/>
           <w:szCs w:val="28"/>
         </w:rPr>
-        <w:t>more better</w:t>
+        <w:t>then</w:t>
       </w:r>
-      <w:proofErr w:type="gramEnd"/>
+      <w:proofErr w:type="spellEnd"/>
       <w:r>
         <w:rPr>
           <w:rFonts w:ascii="High Tower Text" w:hAnsi="High Tower Text"/>
           <w:sz w:val="28"/>
           <w:szCs w:val="28"/>
         </w:rPr>
-        <w:t xml:space="preserve"> then normal Fetch for making http request because </w:t>
+        <w:t xml:space="preserve"> normal Fetch for making http request because </w:t>
       </w:r>
       <w:proofErr w:type="spellStart"/>
       <w:r>
@@ -4305,6 +4285,591 @@
         </w:rPr>
         <w:t xml:space="preserve"> has many features in it.</w:t>
       </w:r>
+    </w:p>
+    <w:p>
+      <w:pPr>
+        <w:pStyle w:val="ListParagraph"/>
+        <w:numPr>
+          <w:ilvl w:val="0"/>
+          <w:numId w:val="1"/>
+        </w:numPr>
+        <w:rPr>
+          <w:rFonts w:ascii="High Tower Text" w:hAnsi="High Tower Text"/>
+          <w:sz w:val="28"/>
+          <w:szCs w:val="28"/>
+        </w:rPr>
+      </w:pPr>
+      <w:proofErr w:type="spellStart"/>
+      <w:r>
+        <w:rPr>
+          <w:rFonts w:ascii="High Tower Text" w:hAnsi="High Tower Text"/>
+          <w:sz w:val="28"/>
+          <w:szCs w:val="28"/>
+        </w:rPr>
+        <w:t>Its</w:t>
+      </w:r>
+      <w:proofErr w:type="spellEnd"/>
+      <w:r>
+        <w:rPr>
+          <w:rFonts w:ascii="High Tower Text" w:hAnsi="High Tower Text"/>
+          <w:sz w:val="28"/>
+          <w:szCs w:val="28"/>
+        </w:rPr>
+        <w:t xml:space="preserve"> better to do </w:t>
+      </w:r>
+      <w:proofErr w:type="spellStart"/>
+      <w:r>
+        <w:rPr>
+          <w:rFonts w:ascii="High Tower Text" w:hAnsi="High Tower Text"/>
+          <w:sz w:val="28"/>
+          <w:szCs w:val="28"/>
+        </w:rPr>
+        <w:t>api</w:t>
+      </w:r>
+      <w:proofErr w:type="spellEnd"/>
+      <w:r>
+        <w:rPr>
+          <w:rFonts w:ascii="High Tower Text" w:hAnsi="High Tower Text"/>
+          <w:sz w:val="28"/>
+          <w:szCs w:val="28"/>
+        </w:rPr>
+        <w:t xml:space="preserve"> call for data when the app is mount which is done by </w:t>
+      </w:r>
+      <w:proofErr w:type="spellStart"/>
+      <w:r>
+        <w:rPr>
+          <w:rFonts w:ascii="High Tower Text" w:hAnsi="High Tower Text"/>
+          <w:sz w:val="28"/>
+          <w:szCs w:val="28"/>
+        </w:rPr>
+        <w:t>useeffect</w:t>
+      </w:r>
+      <w:proofErr w:type="spellEnd"/>
+      <w:r>
+        <w:rPr>
+          <w:rFonts w:ascii="High Tower Text" w:hAnsi="High Tower Text"/>
+          <w:sz w:val="28"/>
+          <w:szCs w:val="28"/>
+        </w:rPr>
+        <w:t xml:space="preserve"> with no dependency in React.</w:t>
+      </w:r>
+    </w:p>
+    <w:p>
+      <w:pPr>
+        <w:pStyle w:val="ListParagraph"/>
+        <w:numPr>
+          <w:ilvl w:val="0"/>
+          <w:numId w:val="1"/>
+        </w:numPr>
+        <w:rPr>
+          <w:rFonts w:ascii="High Tower Text" w:hAnsi="High Tower Text"/>
+          <w:sz w:val="28"/>
+          <w:szCs w:val="28"/>
+        </w:rPr>
+      </w:pPr>
+      <w:r>
+        <w:rPr>
+          <w:rFonts w:ascii="High Tower Text" w:hAnsi="High Tower Text"/>
+          <w:sz w:val="28"/>
+          <w:szCs w:val="28"/>
+        </w:rPr>
+        <w:t xml:space="preserve">It’s a good practice to create </w:t>
+      </w:r>
+      <w:proofErr w:type="spellStart"/>
+      <w:r>
+        <w:rPr>
+          <w:rFonts w:ascii="High Tower Text" w:hAnsi="High Tower Text"/>
+          <w:sz w:val="28"/>
+          <w:szCs w:val="28"/>
+        </w:rPr>
+        <w:t>api</w:t>
+      </w:r>
+      <w:proofErr w:type="spellEnd"/>
+      <w:r>
+        <w:rPr>
+          <w:rFonts w:ascii="High Tower Text" w:hAnsi="High Tower Text"/>
+          <w:sz w:val="28"/>
+          <w:szCs w:val="28"/>
+        </w:rPr>
+        <w:t xml:space="preserve"> request </w:t>
+      </w:r>
+      <w:proofErr w:type="spellStart"/>
+      <w:r>
+        <w:rPr>
+          <w:rFonts w:ascii="High Tower Text" w:hAnsi="High Tower Text"/>
+          <w:sz w:val="28"/>
+          <w:szCs w:val="28"/>
+        </w:rPr>
+        <w:t>url</w:t>
+      </w:r>
+      <w:proofErr w:type="spellEnd"/>
+      <w:r>
+        <w:rPr>
+          <w:rFonts w:ascii="High Tower Text" w:hAnsi="High Tower Text"/>
+          <w:sz w:val="28"/>
+          <w:szCs w:val="28"/>
+        </w:rPr>
+        <w:t xml:space="preserve"> with some </w:t>
+      </w:r>
+      <w:proofErr w:type="spellStart"/>
+      <w:r>
+        <w:rPr>
+          <w:rFonts w:ascii="High Tower Text" w:hAnsi="High Tower Text"/>
+          <w:sz w:val="28"/>
+          <w:szCs w:val="28"/>
+        </w:rPr>
+        <w:t>uniquenss</w:t>
+      </w:r>
+      <w:proofErr w:type="spellEnd"/>
+      <w:r>
+        <w:rPr>
+          <w:rFonts w:ascii="High Tower Text" w:hAnsi="High Tower Text"/>
+          <w:sz w:val="28"/>
+          <w:szCs w:val="28"/>
+        </w:rPr>
+        <w:t xml:space="preserve"> like just add “/</w:t>
+      </w:r>
+      <w:proofErr w:type="spellStart"/>
+      <w:r>
+        <w:rPr>
+          <w:rFonts w:ascii="High Tower Text" w:hAnsi="High Tower Text"/>
+          <w:sz w:val="28"/>
+          <w:szCs w:val="28"/>
+        </w:rPr>
+        <w:t>api</w:t>
+      </w:r>
+      <w:proofErr w:type="spellEnd"/>
+      <w:r>
+        <w:rPr>
+          <w:rFonts w:ascii="High Tower Text" w:hAnsi="High Tower Text"/>
+          <w:sz w:val="28"/>
+          <w:szCs w:val="28"/>
+        </w:rPr>
+        <w:t xml:space="preserve">/*” </w:t>
+      </w:r>
+    </w:p>
+    <w:p>
+      <w:pPr>
+        <w:pStyle w:val="ListParagraph"/>
+        <w:numPr>
+          <w:ilvl w:val="0"/>
+          <w:numId w:val="1"/>
+        </w:numPr>
+        <w:rPr>
+          <w:rFonts w:ascii="High Tower Text" w:hAnsi="High Tower Text"/>
+          <w:sz w:val="28"/>
+          <w:szCs w:val="28"/>
+        </w:rPr>
+      </w:pPr>
+      <w:r>
+        <w:rPr>
+          <w:rFonts w:ascii="High Tower Text" w:hAnsi="High Tower Text"/>
+          <w:sz w:val="28"/>
+          <w:szCs w:val="28"/>
+        </w:rPr>
+        <w:t xml:space="preserve">CORS is very important aspect of backend </w:t>
+      </w:r>
+      <w:proofErr w:type="spellStart"/>
+      <w:r>
+        <w:rPr>
+          <w:rFonts w:ascii="High Tower Text" w:hAnsi="High Tower Text"/>
+          <w:sz w:val="28"/>
+          <w:szCs w:val="28"/>
+        </w:rPr>
+        <w:t>devlopement</w:t>
+      </w:r>
+      <w:proofErr w:type="spellEnd"/>
+      <w:r>
+        <w:rPr>
+          <w:rFonts w:ascii="High Tower Text" w:hAnsi="High Tower Text"/>
+          <w:sz w:val="28"/>
+          <w:szCs w:val="28"/>
+        </w:rPr>
+        <w:t xml:space="preserve"> .</w:t>
+      </w:r>
+      <w:r>
+        <w:t xml:space="preserve"> </w:t>
+      </w:r>
+      <w:r>
+        <w:rPr>
+          <w:rFonts w:ascii="High Tower Text" w:hAnsi="High Tower Text"/>
+          <w:sz w:val="28"/>
+          <w:szCs w:val="28"/>
+        </w:rPr>
+        <w:t>Cross-origin resource sharing (CORS) is a browser security feature that allows web pages to access resources from other domains</w:t>
+      </w:r>
+      <w:r>
+        <w:rPr>
+          <w:rFonts w:ascii="High Tower Text" w:hAnsi="High Tower Text"/>
+          <w:sz w:val="28"/>
+          <w:szCs w:val="28"/>
+        </w:rPr>
+        <w:t xml:space="preserve">. To solve this error there is many ways possible like install </w:t>
+      </w:r>
+      <w:proofErr w:type="spellStart"/>
+      <w:r>
+        <w:rPr>
+          <w:rFonts w:ascii="High Tower Text" w:hAnsi="High Tower Text"/>
+          <w:sz w:val="28"/>
+          <w:szCs w:val="28"/>
+        </w:rPr>
+        <w:t>cors</w:t>
+      </w:r>
+      <w:proofErr w:type="spellEnd"/>
+      <w:r>
+        <w:rPr>
+          <w:rFonts w:ascii="High Tower Text" w:hAnsi="High Tower Text"/>
+          <w:sz w:val="28"/>
+          <w:szCs w:val="28"/>
+        </w:rPr>
+        <w:t xml:space="preserve"> </w:t>
+      </w:r>
+      <w:proofErr w:type="spellStart"/>
+      <w:r>
+        <w:rPr>
+          <w:rFonts w:ascii="High Tower Text" w:hAnsi="High Tower Text"/>
+          <w:sz w:val="28"/>
+          <w:szCs w:val="28"/>
+        </w:rPr>
+        <w:t>npm</w:t>
+      </w:r>
+      <w:proofErr w:type="spellEnd"/>
+      <w:r>
+        <w:rPr>
+          <w:rFonts w:ascii="High Tower Text" w:hAnsi="High Tower Text"/>
+          <w:sz w:val="28"/>
+          <w:szCs w:val="28"/>
+        </w:rPr>
+        <w:t xml:space="preserve"> package and implement accordingly. Or like use proxy whether it is in react or other. If  we use any bundler like </w:t>
+      </w:r>
+      <w:proofErr w:type="spellStart"/>
+      <w:r>
+        <w:rPr>
+          <w:rFonts w:ascii="High Tower Text" w:hAnsi="High Tower Text"/>
+          <w:sz w:val="28"/>
+          <w:szCs w:val="28"/>
+        </w:rPr>
+        <w:t>vite</w:t>
+      </w:r>
+      <w:proofErr w:type="spellEnd"/>
+      <w:r>
+        <w:rPr>
+          <w:rFonts w:ascii="High Tower Text" w:hAnsi="High Tower Text"/>
+          <w:sz w:val="28"/>
+          <w:szCs w:val="28"/>
+        </w:rPr>
+        <w:t xml:space="preserve"> there is a another way like to modify “vite.config.js” file with </w:t>
+      </w:r>
+    </w:p>
+    <w:p>
+      <w:pPr>
+        <w:pStyle w:val="ListParagraph"/>
+        <w:ind w:firstLine="720"/>
+        <w:rPr>
+          <w:rFonts w:ascii="High Tower Text" w:hAnsi="High Tower Text"/>
+          <w:sz w:val="28"/>
+          <w:szCs w:val="28"/>
+        </w:rPr>
+      </w:pPr>
+      <w:r>
+        <w:rPr>
+          <w:rFonts w:ascii="High Tower Text" w:hAnsi="High Tower Text"/>
+          <w:noProof/>
+          <w:sz w:val="28"/>
+          <w:szCs w:val="28"/>
+        </w:rPr>
+        <mc:AlternateContent>
+          <mc:Choice Requires="wps">
+            <w:drawing>
+              <wp:anchor distT="0" distB="0" distL="114300" distR="114300" simplePos="0" relativeHeight="251662336" behindDoc="1" locked="0" layoutInCell="1" allowOverlap="1" wp14:anchorId="59AA8008" wp14:editId="4C272AEC">
+                <wp:simplePos x="0" y="0"/>
+                <wp:positionH relativeFrom="column">
+                  <wp:posOffset>746760</wp:posOffset>
+                </wp:positionH>
+                <wp:positionV relativeFrom="paragraph">
+                  <wp:posOffset>10795</wp:posOffset>
+                </wp:positionV>
+                <wp:extent cx="4160520" cy="2385060"/>
+                <wp:effectExtent l="0" t="0" r="11430" b="15240"/>
+                <wp:wrapNone/>
+                <wp:docPr id="1674539254" name="Flowchart: Process 1"/>
+                <wp:cNvGraphicFramePr/>
+                <a:graphic xmlns:a="http://schemas.openxmlformats.org/drawingml/2006/main">
+                  <a:graphicData uri="http://schemas.microsoft.com/office/word/2010/wordprocessingShape">
+                    <wps:wsp>
+                      <wps:cNvSpPr/>
+                      <wps:spPr>
+                        <a:xfrm>
+                          <a:off x="0" y="0"/>
+                          <a:ext cx="4160520" cy="2385060"/>
+                        </a:xfrm>
+                        <a:prstGeom prst="flowChartProcess">
+                          <a:avLst/>
+                        </a:prstGeom>
+                        <a:noFill/>
+                        <a:ln>
+                          <a:solidFill>
+                            <a:schemeClr val="bg2">
+                              <a:lumMod val="75000"/>
+                            </a:schemeClr>
+                          </a:solidFill>
+                        </a:ln>
+                      </wps:spPr>
+                      <wps:style>
+                        <a:lnRef idx="2">
+                          <a:schemeClr val="accent1">
+                            <a:shade val="15000"/>
+                          </a:schemeClr>
+                        </a:lnRef>
+                        <a:fillRef idx="1">
+                          <a:schemeClr val="accent1"/>
+                        </a:fillRef>
+                        <a:effectRef idx="0">
+                          <a:schemeClr val="accent1"/>
+                        </a:effectRef>
+                        <a:fontRef idx="minor">
+                          <a:schemeClr val="lt1"/>
+                        </a:fontRef>
+                      </wps:style>
+                      <wps:bodyPr rot="0" spcFirstLastPara="0" vertOverflow="overflow" horzOverflow="overflow" vert="horz" wrap="square" lIns="91440" tIns="45720" rIns="91440" bIns="45720" numCol="1" spcCol="0" rtlCol="0" fromWordArt="0" anchor="ctr" anchorCtr="0" forceAA="0" compatLnSpc="1">
+                        <a:prstTxWarp prst="textNoShape">
+                          <a:avLst/>
+                        </a:prstTxWarp>
+                        <a:noAutofit/>
+                      </wps:bodyPr>
+                    </wps:wsp>
+                  </a:graphicData>
+                </a:graphic>
+              </wp:anchor>
+            </w:drawing>
+          </mc:Choice>
+          <mc:Fallback>
+            <w:pict>
+              <v:shapetype w14:anchorId="168965BF" id="_x0000_t109" coordsize="21600,21600" o:spt="109" path="m,l,21600r21600,l21600,xe">
+                <v:stroke joinstyle="miter"/>
+                <v:path gradientshapeok="t" o:connecttype="rect"/>
+              </v:shapetype>
+              <v:shape id="Flowchart: Process 1" o:spid="_x0000_s1026" type="#_x0000_t109" style="position:absolute;margin-left:58.8pt;margin-top:.85pt;width:327.6pt;height:187.8pt;z-index:-251654144;visibility:visible;mso-wrap-style:square;mso-wrap-distance-left:9pt;mso-wrap-distance-top:0;mso-wrap-distance-right:9pt;mso-wrap-distance-bottom:0;mso-position-horizontal:absolute;mso-position-horizontal-relative:text;mso-position-vertical:absolute;mso-position-vertical-relative:text;v-text-anchor:middle" o:gfxdata="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" filled="f" strokecolor="#aeaaaa [2414]" strokeweight="1pt"/>
+            </w:pict>
+          </mc:Fallback>
+        </mc:AlternateContent>
+      </w:r>
+      <w:r>
+        <w:rPr>
+          <w:rFonts w:ascii="High Tower Text" w:hAnsi="High Tower Text"/>
+          <w:sz w:val="28"/>
+          <w:szCs w:val="28"/>
+        </w:rPr>
+        <w:t>server: {</w:t>
+      </w:r>
+    </w:p>
+    <w:p>
+      <w:pPr>
+        <w:pStyle w:val="ListParagraph"/>
+        <w:ind w:left="1440" w:firstLine="720"/>
+        <w:rPr>
+          <w:rFonts w:ascii="High Tower Text" w:hAnsi="High Tower Text"/>
+          <w:sz w:val="28"/>
+          <w:szCs w:val="28"/>
+        </w:rPr>
+      </w:pPr>
+      <w:r>
+        <w:rPr>
+          <w:rFonts w:ascii="High Tower Text" w:hAnsi="High Tower Text"/>
+          <w:sz w:val="28"/>
+          <w:szCs w:val="28"/>
+        </w:rPr>
+        <w:t>proxy: {</w:t>
+      </w:r>
+    </w:p>
+    <w:p>
+      <w:pPr>
+        <w:ind w:left="2160" w:firstLine="720"/>
+        <w:rPr>
+          <w:rFonts w:ascii="High Tower Text" w:hAnsi="High Tower Text"/>
+          <w:sz w:val="28"/>
+          <w:szCs w:val="28"/>
+        </w:rPr>
+      </w:pPr>
+      <w:r>
+        <w:rPr>
+          <w:rFonts w:ascii="High Tower Text" w:hAnsi="High Tower Text"/>
+          <w:sz w:val="28"/>
+          <w:szCs w:val="28"/>
+        </w:rPr>
+        <w:t>"/</w:t>
+      </w:r>
+      <w:proofErr w:type="spellStart"/>
+      <w:r>
+        <w:rPr>
+          <w:rFonts w:ascii="High Tower Text" w:hAnsi="High Tower Text"/>
+          <w:sz w:val="28"/>
+          <w:szCs w:val="28"/>
+        </w:rPr>
+        <w:t>api</w:t>
+      </w:r>
+      <w:proofErr w:type="spellEnd"/>
+      <w:r>
+        <w:rPr>
+          <w:rFonts w:ascii="High Tower Text" w:hAnsi="High Tower Text"/>
+          <w:sz w:val="28"/>
+          <w:szCs w:val="28"/>
+        </w:rPr>
+        <w:t>": {</w:t>
+      </w:r>
+    </w:p>
+    <w:p>
+      <w:pPr>
+        <w:ind w:left="2880" w:firstLine="720"/>
+        <w:rPr>
+          <w:rFonts w:ascii="High Tower Text" w:hAnsi="High Tower Text"/>
+          <w:sz w:val="28"/>
+          <w:szCs w:val="28"/>
+        </w:rPr>
+      </w:pPr>
+      <w:r>
+        <w:rPr>
+          <w:rFonts w:ascii="High Tower Text" w:hAnsi="High Tower Text"/>
+          <w:sz w:val="28"/>
+          <w:szCs w:val="28"/>
+        </w:rPr>
+        <w:t>target: "http://localhost:4000",</w:t>
+      </w:r>
+    </w:p>
+    <w:p>
+      <w:pPr>
+        <w:pStyle w:val="ListParagraph"/>
+        <w:ind w:left="2160" w:firstLine="720"/>
+        <w:rPr>
+          <w:rFonts w:ascii="High Tower Text" w:hAnsi="High Tower Text"/>
+          <w:sz w:val="28"/>
+          <w:szCs w:val="28"/>
+        </w:rPr>
+      </w:pPr>
+      <w:r>
+        <w:rPr>
+          <w:rFonts w:ascii="High Tower Text" w:hAnsi="High Tower Text"/>
+          <w:sz w:val="28"/>
+          <w:szCs w:val="28"/>
+        </w:rPr>
+        <w:t>}</w:t>
+      </w:r>
+      <w:r>
+        <w:rPr>
+          <w:rFonts w:ascii="High Tower Text" w:hAnsi="High Tower Text"/>
+          <w:sz w:val="28"/>
+          <w:szCs w:val="28"/>
+        </w:rPr>
+        <w:t>,</w:t>
+      </w:r>
+    </w:p>
+    <w:p>
+      <w:pPr>
+        <w:ind w:left="1440" w:firstLine="720"/>
+        <w:rPr>
+          <w:rFonts w:ascii="High Tower Text" w:hAnsi="High Tower Text"/>
+          <w:sz w:val="28"/>
+          <w:szCs w:val="28"/>
+        </w:rPr>
+      </w:pPr>
+      <w:r>
+        <w:rPr>
+          <w:rFonts w:ascii="High Tower Text" w:hAnsi="High Tower Text"/>
+          <w:sz w:val="28"/>
+          <w:szCs w:val="28"/>
+        </w:rPr>
+        <w:t>},</w:t>
+      </w:r>
+    </w:p>
+    <w:p>
+      <w:pPr>
+        <w:ind w:left="720" w:firstLine="720"/>
+        <w:rPr>
+          <w:rFonts w:ascii="High Tower Text" w:hAnsi="High Tower Text"/>
+          <w:sz w:val="28"/>
+          <w:szCs w:val="28"/>
+        </w:rPr>
+      </w:pPr>
+      <w:r>
+        <w:rPr>
+          <w:rFonts w:ascii="High Tower Text" w:hAnsi="High Tower Text"/>
+          <w:sz w:val="28"/>
+          <w:szCs w:val="28"/>
+        </w:rPr>
+        <w:t>},</w:t>
+      </w:r>
+    </w:p>
+    <w:p>
+      <w:pPr>
+        <w:rPr>
+          <w:rFonts w:ascii="High Tower Text" w:hAnsi="High Tower Text"/>
+          <w:sz w:val="28"/>
+          <w:szCs w:val="28"/>
+        </w:rPr>
+      </w:pPr>
+    </w:p>
+    <w:p>
+      <w:pPr>
+        <w:tabs>
+          <w:tab w:val="left" w:pos="1116"/>
+        </w:tabs>
+        <w:rPr>
+          <w:rFonts w:ascii="High Tower Text" w:hAnsi="High Tower Text"/>
+          <w:sz w:val="28"/>
+          <w:szCs w:val="28"/>
+        </w:rPr>
+      </w:pPr>
+      <w:r>
+        <w:rPr>
+          <w:rFonts w:ascii="High Tower Text" w:hAnsi="High Tower Text"/>
+          <w:sz w:val="28"/>
+          <w:szCs w:val="28"/>
+        </w:rPr>
+        <w:tab/>
+      </w:r>
+      <w:r>
+        <w:rPr>
+          <w:rFonts w:ascii="High Tower Text" w:hAnsi="High Tower Text"/>
+          <w:sz w:val="28"/>
+          <w:szCs w:val="28"/>
+        </w:rPr>
+        <w:t xml:space="preserve">Specify the target with the backend server </w:t>
+      </w:r>
+      <w:proofErr w:type="spellStart"/>
+      <w:r>
+        <w:rPr>
+          <w:rFonts w:ascii="High Tower Text" w:hAnsi="High Tower Text"/>
+          <w:sz w:val="28"/>
+          <w:szCs w:val="28"/>
+        </w:rPr>
+        <w:t>uri</w:t>
+      </w:r>
+      <w:proofErr w:type="spellEnd"/>
+      <w:r>
+        <w:rPr>
+          <w:rFonts w:ascii="High Tower Text" w:hAnsi="High Tower Text"/>
+          <w:sz w:val="28"/>
+          <w:szCs w:val="28"/>
+        </w:rPr>
+        <w:t xml:space="preserve">. </w:t>
+      </w:r>
+    </w:p>
+    <w:p>
+      <w:pPr>
+        <w:pStyle w:val="ListParagraph"/>
+        <w:numPr>
+          <w:ilvl w:val="0"/>
+          <w:numId w:val="4"/>
+        </w:numPr>
+        <w:tabs>
+          <w:tab w:val="left" w:pos="1116"/>
+        </w:tabs>
+        <w:rPr>
+          <w:rFonts w:ascii="High Tower Text" w:hAnsi="High Tower Text"/>
+          <w:sz w:val="28"/>
+          <w:szCs w:val="28"/>
+        </w:rPr>
+      </w:pPr>
     </w:p>
     <w:sectPr>
       <w:pgSz w:w="11906" w:h="16838"/>
@@ -4321,6 +4886,232 @@
 <file path=word/numbering.xml><?xml version="1.0" encoding="utf-8"?>
 <w:numbering xmlns:wpc="http://schemas.microsoft.com/office/word/2010/wordprocessingCanvas" xmlns:cx="http://schemas.microsoft.com/office/drawing/2014/chartex" xmlns:cx1="http://schemas.microsoft.com/office/drawing/2015/9/8/chartex" xmlns:cx2="http://schemas.microsoft.com/office/drawing/2015/10/21/chartex" xmlns:cx3="http://schemas.microsoft.com/office/drawing/2016/5/9/chartex" xmlns:cx4="http://schemas.microsoft.com/office/drawing/2016/5/10/chartex" xmlns:cx5="http://schemas.microsoft.com/office/drawing/2016/5/11/chartex" xmlns:cx6="http://schemas.microsoft.com/office/drawing/2016/5/12/chartex" xmlns:cx7="http://schemas.microsoft.com/office/drawing/2016/5/13/chartex" xmlns:cx8="http://schemas.microsoft.com/office/drawing/2016/5/14/chartex" xmlns:mc="http://schemas.openxmlformats.org/markup-compatibility/2006" xmlns:aink="http://schemas.microsoft.com/office/drawing/2016/ink" xmlns:am3d="http://schemas.microsoft.com/office/drawing/2017/model3d" xmlns:o="urn:schemas-microsoft-com:office:office" xmlns:oel="http://schemas.microsoft.com/office/2019/extlst" xmlns:r="http://schemas.openxmlformats.org/officeDocument/2006/relationships" xmlns:m="http://schemas.openxmlformats.org/officeDocument/2006/math" xmlns:v="urn:schemas-microsoft-com:vml" xmlns:wp14="http://schemas.microsoft.com/office/word/2010/wordprocessingDrawing" xmlns:wp="http://schemas.openxmlformats.org/drawingml/2006/wordprocessingDrawing" xmlns:w10="urn:schemas-microsoft-com:office:word" xmlns:w="http://schemas.openxmlformats.org/wordprocessingml/2006/main" xmlns:w14="http://schemas.microsoft.com/office/word/2010/wordml" xmlns:w15="http://schemas.microsoft.com/office/word/2012/wordml" xmlns:w16cex="http://schemas.microsoft.com/office/word/2018/wordml/cex" xmlns:w16cid="http://schemas.microsoft.com/office/word/2016/wordml/cid" xmlns:w16="http://schemas.microsoft.com/office/word/2018/wordml" xmlns:w16du="http://schemas.microsoft.com/office/word/2023/wordml/word16du" xmlns:w16sdtdh="http://schemas.microsoft.com/office/word/2020/wordml/sdtdatahash" xmlns:w16se="http://schemas.microsoft.com/office/word/2015/wordml/symex" xmlns:wpg="http://schemas.microsoft.com/office/word/2010/wordprocessingGroup" xmlns:wpi="http://schemas.microsoft.com/office/word/2010/wordprocessingInk" xmlns:wne="http://schemas.microsoft.com/office/word/2006/wordml" xmlns:wps="http://schemas.microsoft.com/office/word/2010/wordprocessingShape" mc:Ignorable="w14 w15 w16se w16cid w16 w16cex w16sdtdh w16du wp14">
   <w:abstractNum w:abstractNumId="0" w15:restartNumberingAfterBreak="0">
+    <w:nsid w:val="1BD3375A"/>
+    <w:multiLevelType w:val="hybridMultilevel"/>
+    <w:tmpl w:val="5338DE10"/>
+    <w:lvl w:ilvl="0" w:tplc="40090001">
+      <w:start w:val="1"/>
+      <w:numFmt w:val="bullet"/>
+      <w:lvlText w:val=""/>
+      <w:lvlJc w:val="left"/>
+      <w:pPr>
+        <w:ind w:left="720" w:hanging="360"/>
+      </w:pPr>
+      <w:rPr>
+        <w:rFonts w:ascii="Symbol" w:hAnsi="Symbol" w:hint="default"/>
+      </w:rPr>
+    </w:lvl>
+    <w:lvl w:ilvl="1" w:tplc="40090003" w:tentative="1">
+      <w:start w:val="1"/>
+      <w:numFmt w:val="bullet"/>
+      <w:lvlText w:val="o"/>
+      <w:lvlJc w:val="left"/>
+      <w:pPr>
+        <w:ind w:left="1440" w:hanging="360"/>
+      </w:pPr>
+      <w:rPr>
+        <w:rFonts w:ascii="Courier New" w:hAnsi="Courier New" w:cs="Courier New" w:hint="default"/>
+      </w:rPr>
+    </w:lvl>
+    <w:lvl w:ilvl="2" w:tplc="40090005" w:tentative="1">
+      <w:start w:val="1"/>
+      <w:numFmt w:val="bullet"/>
+      <w:lvlText w:val=""/>
+      <w:lvlJc w:val="left"/>
+      <w:pPr>
+        <w:ind w:left="2160" w:hanging="360"/>
+      </w:pPr>
+      <w:rPr>
+        <w:rFonts w:ascii="Wingdings" w:hAnsi="Wingdings" w:hint="default"/>
+      </w:rPr>
+    </w:lvl>
+    <w:lvl w:ilvl="3" w:tplc="40090001" w:tentative="1">
+      <w:start w:val="1"/>
+      <w:numFmt w:val="bullet"/>
+      <w:lvlText w:val=""/>
+      <w:lvlJc w:val="left"/>
+      <w:pPr>
+        <w:ind w:left="2880" w:hanging="360"/>
+      </w:pPr>
+      <w:rPr>
+        <w:rFonts w:ascii="Symbol" w:hAnsi="Symbol" w:hint="default"/>
+      </w:rPr>
+    </w:lvl>
+    <w:lvl w:ilvl="4" w:tplc="40090003" w:tentative="1">
+      <w:start w:val="1"/>
+      <w:numFmt w:val="bullet"/>
+      <w:lvlText w:val="o"/>
+      <w:lvlJc w:val="left"/>
+      <w:pPr>
+        <w:ind w:left="3600" w:hanging="360"/>
+      </w:pPr>
+      <w:rPr>
+        <w:rFonts w:ascii="Courier New" w:hAnsi="Courier New" w:cs="Courier New" w:hint="default"/>
+      </w:rPr>
+    </w:lvl>
+    <w:lvl w:ilvl="5" w:tplc="40090005" w:tentative="1">
+      <w:start w:val="1"/>
+      <w:numFmt w:val="bullet"/>
+      <w:lvlText w:val=""/>
+      <w:lvlJc w:val="left"/>
+      <w:pPr>
+        <w:ind w:left="4320" w:hanging="360"/>
+      </w:pPr>
+      <w:rPr>
+        <w:rFonts w:ascii="Wingdings" w:hAnsi="Wingdings" w:hint="default"/>
+      </w:rPr>
+    </w:lvl>
+    <w:lvl w:ilvl="6" w:tplc="40090001" w:tentative="1">
+      <w:start w:val="1"/>
+      <w:numFmt w:val="bullet"/>
+      <w:lvlText w:val=""/>
+      <w:lvlJc w:val="left"/>
+      <w:pPr>
+        <w:ind w:left="5040" w:hanging="360"/>
+      </w:pPr>
+      <w:rPr>
+        <w:rFonts w:ascii="Symbol" w:hAnsi="Symbol" w:hint="default"/>
+      </w:rPr>
+    </w:lvl>
+    <w:lvl w:ilvl="7" w:tplc="40090003" w:tentative="1">
+      <w:start w:val="1"/>
+      <w:numFmt w:val="bullet"/>
+      <w:lvlText w:val="o"/>
+      <w:lvlJc w:val="left"/>
+      <w:pPr>
+        <w:ind w:left="5760" w:hanging="360"/>
+      </w:pPr>
+      <w:rPr>
+        <w:rFonts w:ascii="Courier New" w:hAnsi="Courier New" w:cs="Courier New" w:hint="default"/>
+      </w:rPr>
+    </w:lvl>
+    <w:lvl w:ilvl="8" w:tplc="40090005" w:tentative="1">
+      <w:start w:val="1"/>
+      <w:numFmt w:val="bullet"/>
+      <w:lvlText w:val=""/>
+      <w:lvlJc w:val="left"/>
+      <w:pPr>
+        <w:ind w:left="6480" w:hanging="360"/>
+      </w:pPr>
+      <w:rPr>
+        <w:rFonts w:ascii="Wingdings" w:hAnsi="Wingdings" w:hint="default"/>
+      </w:rPr>
+    </w:lvl>
+  </w:abstractNum>
+  <w:abstractNum w:abstractNumId="1" w15:restartNumberingAfterBreak="0">
+    <w:nsid w:val="1C4E2393"/>
+    <w:multiLevelType w:val="hybridMultilevel"/>
+    <w:tmpl w:val="DE005D50"/>
+    <w:lvl w:ilvl="0" w:tplc="0DF25348">
+      <w:start w:val="1"/>
+      <w:numFmt w:val="bullet"/>
+      <w:lvlText w:val=""/>
+      <w:lvlJc w:val="left"/>
+      <w:pPr>
+        <w:ind w:left="1440" w:hanging="360"/>
+      </w:pPr>
+      <w:rPr>
+        <w:rFonts w:ascii="Symbol" w:hAnsi="Symbol" w:hint="default"/>
+      </w:rPr>
+    </w:lvl>
+    <w:lvl w:ilvl="1" w:tplc="40090003" w:tentative="1">
+      <w:start w:val="1"/>
+      <w:numFmt w:val="bullet"/>
+      <w:lvlText w:val="o"/>
+      <w:lvlJc w:val="left"/>
+      <w:pPr>
+        <w:ind w:left="2160" w:hanging="360"/>
+      </w:pPr>
+      <w:rPr>
+        <w:rFonts w:ascii="Courier New" w:hAnsi="Courier New" w:cs="Courier New" w:hint="default"/>
+      </w:rPr>
+    </w:lvl>
+    <w:lvl w:ilvl="2" w:tplc="40090005" w:tentative="1">
+      <w:start w:val="1"/>
+      <w:numFmt w:val="bullet"/>
+      <w:lvlText w:val=""/>
+      <w:lvlJc w:val="left"/>
+      <w:pPr>
+        <w:ind w:left="2880" w:hanging="360"/>
+      </w:pPr>
+      <w:rPr>
+        <w:rFonts w:ascii="Wingdings" w:hAnsi="Wingdings" w:hint="default"/>
+      </w:rPr>
+    </w:lvl>
+    <w:lvl w:ilvl="3" w:tplc="40090001" w:tentative="1">
+      <w:start w:val="1"/>
+      <w:numFmt w:val="bullet"/>
+      <w:lvlText w:val=""/>
+      <w:lvlJc w:val="left"/>
+      <w:pPr>
+        <w:ind w:left="3600" w:hanging="360"/>
+      </w:pPr>
+      <w:rPr>
+        <w:rFonts w:ascii="Symbol" w:hAnsi="Symbol" w:hint="default"/>
+      </w:rPr>
+    </w:lvl>
+    <w:lvl w:ilvl="4" w:tplc="40090003" w:tentative="1">
+      <w:start w:val="1"/>
+      <w:numFmt w:val="bullet"/>
+      <w:lvlText w:val="o"/>
+      <w:lvlJc w:val="left"/>
+      <w:pPr>
+        <w:ind w:left="4320" w:hanging="360"/>
+      </w:pPr>
+      <w:rPr>
+        <w:rFonts w:ascii="Courier New" w:hAnsi="Courier New" w:cs="Courier New" w:hint="default"/>
+      </w:rPr>
+    </w:lvl>
+    <w:lvl w:ilvl="5" w:tplc="40090005" w:tentative="1">
+      <w:start w:val="1"/>
+      <w:numFmt w:val="bullet"/>
+      <w:lvlText w:val=""/>
+      <w:lvlJc w:val="left"/>
+      <w:pPr>
+        <w:ind w:left="5040" w:hanging="360"/>
+      </w:pPr>
+      <w:rPr>
+        <w:rFonts w:ascii="Wingdings" w:hAnsi="Wingdings" w:hint="default"/>
+      </w:rPr>
+    </w:lvl>
+    <w:lvl w:ilvl="6" w:tplc="40090001" w:tentative="1">
+      <w:start w:val="1"/>
+      <w:numFmt w:val="bullet"/>
+      <w:lvlText w:val=""/>
+      <w:lvlJc w:val="left"/>
+      <w:pPr>
+        <w:ind w:left="5760" w:hanging="360"/>
+      </w:pPr>
+      <w:rPr>
+        <w:rFonts w:ascii="Symbol" w:hAnsi="Symbol" w:hint="default"/>
+      </w:rPr>
+    </w:lvl>
+    <w:lvl w:ilvl="7" w:tplc="40090003" w:tentative="1">
+      <w:start w:val="1"/>
+      <w:numFmt w:val="bullet"/>
+      <w:lvlText w:val="o"/>
+      <w:lvlJc w:val="left"/>
+      <w:pPr>
+        <w:ind w:left="6480" w:hanging="360"/>
+      </w:pPr>
+      <w:rPr>
+        <w:rFonts w:ascii="Courier New" w:hAnsi="Courier New" w:cs="Courier New" w:hint="default"/>
+      </w:rPr>
+    </w:lvl>
+    <w:lvl w:ilvl="8" w:tplc="40090005" w:tentative="1">
+      <w:start w:val="1"/>
+      <w:numFmt w:val="bullet"/>
+      <w:lvlText w:val=""/>
+      <w:lvlJc w:val="left"/>
+      <w:pPr>
+        <w:ind w:left="7200" w:hanging="360"/>
+      </w:pPr>
+      <w:rPr>
+        <w:rFonts w:ascii="Wingdings" w:hAnsi="Wingdings" w:hint="default"/>
+      </w:rPr>
+    </w:lvl>
+  </w:abstractNum>
+  <w:abstractNum w:abstractNumId="2" w15:restartNumberingAfterBreak="0">
     <w:nsid w:val="23176B3F"/>
     <w:multiLevelType w:val="hybridMultilevel"/>
     <w:tmpl w:val="FEE07514"/>
@@ -4433,8 +5224,130 @@
       </w:rPr>
     </w:lvl>
   </w:abstractNum>
+  <w:abstractNum w:abstractNumId="3" w15:restartNumberingAfterBreak="0">
+    <w:nsid w:val="62006085"/>
+    <w:multiLevelType w:val="hybridMultilevel"/>
+    <w:tmpl w:val="1B5AD670"/>
+    <w:lvl w:ilvl="0" w:tplc="0DF25348">
+      <w:start w:val="1"/>
+      <w:numFmt w:val="bullet"/>
+      <w:lvlText w:val=""/>
+      <w:lvlJc w:val="left"/>
+      <w:pPr>
+        <w:ind w:left="720" w:hanging="360"/>
+      </w:pPr>
+      <w:rPr>
+        <w:rFonts w:ascii="Symbol" w:hAnsi="Symbol" w:hint="default"/>
+      </w:rPr>
+    </w:lvl>
+    <w:lvl w:ilvl="1" w:tplc="40090003" w:tentative="1">
+      <w:start w:val="1"/>
+      <w:numFmt w:val="bullet"/>
+      <w:lvlText w:val="o"/>
+      <w:lvlJc w:val="left"/>
+      <w:pPr>
+        <w:ind w:left="1440" w:hanging="360"/>
+      </w:pPr>
+      <w:rPr>
+        <w:rFonts w:ascii="Courier New" w:hAnsi="Courier New" w:cs="Courier New" w:hint="default"/>
+      </w:rPr>
+    </w:lvl>
+    <w:lvl w:ilvl="2" w:tplc="40090005" w:tentative="1">
+      <w:start w:val="1"/>
+      <w:numFmt w:val="bullet"/>
+      <w:lvlText w:val=""/>
+      <w:lvlJc w:val="left"/>
+      <w:pPr>
+        <w:ind w:left="2160" w:hanging="360"/>
+      </w:pPr>
+      <w:rPr>
+        <w:rFonts w:ascii="Wingdings" w:hAnsi="Wingdings" w:hint="default"/>
+      </w:rPr>
+    </w:lvl>
+    <w:lvl w:ilvl="3" w:tplc="40090001" w:tentative="1">
+      <w:start w:val="1"/>
+      <w:numFmt w:val="bullet"/>
+      <w:lvlText w:val=""/>
+      <w:lvlJc w:val="left"/>
+      <w:pPr>
+        <w:ind w:left="2880" w:hanging="360"/>
+      </w:pPr>
+      <w:rPr>
+        <w:rFonts w:ascii="Symbol" w:hAnsi="Symbol" w:hint="default"/>
+      </w:rPr>
+    </w:lvl>
+    <w:lvl w:ilvl="4" w:tplc="40090003" w:tentative="1">
+      <w:start w:val="1"/>
+      <w:numFmt w:val="bullet"/>
+      <w:lvlText w:val="o"/>
+      <w:lvlJc w:val="left"/>
+      <w:pPr>
+        <w:ind w:left="3600" w:hanging="360"/>
+      </w:pPr>
+      <w:rPr>
+        <w:rFonts w:ascii="Courier New" w:hAnsi="Courier New" w:cs="Courier New" w:hint="default"/>
+      </w:rPr>
+    </w:lvl>
+    <w:lvl w:ilvl="5" w:tplc="40090005" w:tentative="1">
+      <w:start w:val="1"/>
+      <w:numFmt w:val="bullet"/>
+      <w:lvlText w:val=""/>
+      <w:lvlJc w:val="left"/>
+      <w:pPr>
+        <w:ind w:left="4320" w:hanging="360"/>
+      </w:pPr>
+      <w:rPr>
+        <w:rFonts w:ascii="Wingdings" w:hAnsi="Wingdings" w:hint="default"/>
+      </w:rPr>
+    </w:lvl>
+    <w:lvl w:ilvl="6" w:tplc="40090001" w:tentative="1">
+      <w:start w:val="1"/>
+      <w:numFmt w:val="bullet"/>
+      <w:lvlText w:val=""/>
+      <w:lvlJc w:val="left"/>
+      <w:pPr>
+        <w:ind w:left="5040" w:hanging="360"/>
+      </w:pPr>
+      <w:rPr>
+        <w:rFonts w:ascii="Symbol" w:hAnsi="Symbol" w:hint="default"/>
+      </w:rPr>
+    </w:lvl>
+    <w:lvl w:ilvl="7" w:tplc="40090003" w:tentative="1">
+      <w:start w:val="1"/>
+      <w:numFmt w:val="bullet"/>
+      <w:lvlText w:val="o"/>
+      <w:lvlJc w:val="left"/>
+      <w:pPr>
+        <w:ind w:left="5760" w:hanging="360"/>
+      </w:pPr>
+      <w:rPr>
+        <w:rFonts w:ascii="Courier New" w:hAnsi="Courier New" w:cs="Courier New" w:hint="default"/>
+      </w:rPr>
+    </w:lvl>
+    <w:lvl w:ilvl="8" w:tplc="40090005" w:tentative="1">
+      <w:start w:val="1"/>
+      <w:numFmt w:val="bullet"/>
+      <w:lvlText w:val=""/>
+      <w:lvlJc w:val="left"/>
+      <w:pPr>
+        <w:ind w:left="6480" w:hanging="360"/>
+      </w:pPr>
+      <w:rPr>
+        <w:rFonts w:ascii="Wingdings" w:hAnsi="Wingdings" w:hint="default"/>
+      </w:rPr>
+    </w:lvl>
+  </w:abstractNum>
   <w:num w:numId="1" w16cid:durableId="607549145">
+    <w:abstractNumId w:val="2"/>
+  </w:num>
+  <w:num w:numId="2" w16cid:durableId="153035101">
     <w:abstractNumId w:val="0"/>
+  </w:num>
+  <w:num w:numId="3" w16cid:durableId="1606112028">
+    <w:abstractNumId w:val="1"/>
+  </w:num>
+  <w:num w:numId="4" w16cid:durableId="1943957133">
+    <w:abstractNumId w:val="3"/>
   </w:num>
 </w:numbering>
 </file>

</xml_diff>